<commit_message>
update modele 4 and 5
</commit_message>
<xml_diff>
--- a/tab_1.docx
+++ b/tab_1.docx
@@ -89,11 +89,101 @@
         <w:tc>
           <w:tcPr>
             <w:tcBorders>
-              <w:top w:val="single" w:sz="16" w:space="0" w:color="D3D3D3"/>
-              <w:bottom w:val="single" w:sz="16" w:space="0" w:color="D3D3D3"/>
+              <w:top w:val="single" w:sz="16" w:space="0" w:color="5F5F5F"/>
               <w:start w:val="single" w:space="0" w:color="D3D3D3"/>
             </w:tcBorders>
-            <w:shd w:val="clear" w:color="auto" w:fill="F2F2F2"/>
+          </w:tcPr>
+          <w:p>
+            <w:pPr>
+              <w:spacing w:before="0" w:after="60"/>
+              <w:keepNext/>
+            </w:pPr>
+            <w:r>
+              <w:rPr>
+                <w:rFonts w:ascii="Calibri" w:hAnsi="Calibri"/>
+                <w:sz w:val="20"/>
+              </w:rPr>
+              <w:t xml:space="default"/>
+            </w:r>
+          </w:p>
+        </w:tc>
+        <w:tc>
+          <w:tcPr>
+            <w:tcBorders>
+              <w:top w:val="single" w:sz="16" w:space="0" w:color="5F5F5F"/>
+            </w:tcBorders>
+          </w:tcPr>
+          <w:p>
+            <w:pPr>
+              <w:spacing w:before="0" w:after="60"/>
+              <w:keepNext/>
+            </w:pPr>
+            <w:r>
+              <w:rPr>
+                <w:rFonts w:ascii="Calibri" w:hAnsi="Calibri"/>
+                <w:sz w:val="20"/>
+              </w:rPr>
+              <w:t xml:space="default"/>
+            </w:r>
+          </w:p>
+        </w:tc>
+        <w:tc>
+          <w:tcPr>
+            <w:tcBorders>
+              <w:top w:val="single" w:sz="16" w:space="0" w:color="5F5F5F"/>
+              <w:bottom w:val="single" w:sz="16" w:space="0" w:color="5F5F5F"/>
+            </w:tcBorders>
+            <w:gridSpan w:val="2"/>
+          </w:tcPr>
+          <w:p>
+            <w:pPr>
+              <w:spacing w:before="0" w:after="60"/>
+              <w:keepNext/>
+              <w:jc w:val="center"/>
+            </w:pPr>
+            <w:r>
+              <w:rPr>
+                <w:b w:val="true"/>
+                <w:rFonts w:ascii="Calibri" w:hAnsi="Calibri"/>
+                <w:sz w:val="20"/>
+              </w:rPr>
+              <w:t xml:space="preserve">Heart Failure</w:t>
+            </w:r>
+          </w:p>
+        </w:tc>
+        <w:tc>
+          <w:tcPr>
+            <w:tcBorders>
+              <w:top w:val="single" w:sz="16" w:space="0" w:color="5F5F5F"/>
+              <w:end w:val="single" w:space="0" w:color="D3D3D3"/>
+            </w:tcBorders>
+          </w:tcPr>
+          <w:p>
+            <w:pPr>
+              <w:spacing w:before="0" w:after="60"/>
+              <w:keepNext/>
+            </w:pPr>
+            <w:r>
+              <w:rPr>
+                <w:rFonts w:ascii="Calibri" w:hAnsi="Calibri"/>
+                <w:sz w:val="20"/>
+              </w:rPr>
+              <w:t xml:space="default"/>
+            </w:r>
+          </w:p>
+        </w:tc>
+      </w:tr>
+      <w:tr>
+        <w:trPr>
+          <w:cantSplit/>
+          <w:tblHeader/>
+        </w:trPr>
+        <w:tc>
+          <w:tcPr>
+            <w:tcBorders>
+              <w:bottom w:val="single" w:sz="16" w:space="0" w:color="5F5F5F"/>
+              <w:start w:val="single" w:space="0" w:color="D3D3D3"/>
+            </w:tcBorders>
           </w:tcPr>
           <w:p>
             <w:pPr>
@@ -107,17 +197,15 @@
                 <w:rFonts w:ascii="Calibri" w:hAnsi="Calibri"/>
                 <w:sz w:val="20"/>
               </w:rPr>
-              <w:t xml:space="preserve">Variável</w:t>
-            </w:r>
-          </w:p>
-        </w:tc>
-        <w:tc>
-          <w:tcPr>
-            <w:tcBorders>
-              <w:top w:val="single" w:sz="16" w:space="0" w:color="D3D3D3"/>
-              <w:bottom w:val="single" w:sz="16" w:space="0" w:color="D3D3D3"/>
-            </w:tcBorders>
-            <w:shd w:val="clear" w:color="auto" w:fill="F2F2F2"/>
+              <w:t xml:space="preserve">Variable</w:t>
+            </w:r>
+          </w:p>
+        </w:tc>
+        <w:tc>
+          <w:tcPr>
+            <w:tcBorders>
+              <w:bottom w:val="single" w:sz="16" w:space="0" w:color="5F5F5F"/>
+            </w:tcBorders>
           </w:tcPr>
           <w:p>
             <w:pPr>
@@ -138,10 +226,8 @@
         <w:tc>
           <w:tcPr>
             <w:tcBorders>
-              <w:top w:val="single" w:sz="16" w:space="0" w:color="D3D3D3"/>
-              <w:bottom w:val="single" w:sz="16" w:space="0" w:color="D3D3D3"/>
-            </w:tcBorders>
-            <w:shd w:val="clear" w:color="auto" w:fill="F2F2F2"/>
+              <w:bottom w:val="single" w:sz="16" w:space="0" w:color="5F5F5F"/>
+            </w:tcBorders>
           </w:tcPr>
           <w:p>
             <w:pPr>
@@ -178,10 +264,8 @@
         <w:tc>
           <w:tcPr>
             <w:tcBorders>
-              <w:top w:val="single" w:sz="16" w:space="0" w:color="D3D3D3"/>
-              <w:bottom w:val="single" w:sz="16" w:space="0" w:color="D3D3D3"/>
-            </w:tcBorders>
-            <w:shd w:val="clear" w:color="auto" w:fill="F2F2F2"/>
+              <w:bottom w:val="single" w:sz="16" w:space="0" w:color="5F5F5F"/>
+            </w:tcBorders>
           </w:tcPr>
           <w:p>
             <w:pPr>
@@ -218,11 +302,9 @@
         <w:tc>
           <w:tcPr>
             <w:tcBorders>
-              <w:top w:val="single" w:sz="16" w:space="0" w:color="D3D3D3"/>
-              <w:bottom w:val="single" w:sz="16" w:space="0" w:color="D3D3D3"/>
+              <w:bottom w:val="single" w:sz="16" w:space="0" w:color="5F5F5F"/>
               <w:end w:val="single" w:space="0" w:color="D3D3D3"/>
             </w:tcBorders>
-            <w:shd w:val="clear" w:color="auto" w:fill="F2F2F2"/>
           </w:tcPr>
           <w:p>
             <w:pPr>
@@ -257,10 +339,10 @@
         <w:tc>
           <w:tcPr>
             <w:tcBorders>
-              <w:top w:val="single" w:space="0" w:color="D3D3D3"/>
-              <w:bottom w:val="single" w:space="0" w:color="D3D3D3"/>
-              <w:start w:val="single" w:space="0" w:color="D3D3D3"/>
-              <w:end w:val="single" w:space="0" w:color="D3D3D3"/>
+              <w:top w:val="single" w:space="0" w:color="D5D5D5"/>
+              <w:bottom w:val="single" w:space="0" w:color="D5D5D5"/>
+              <w:start w:val="single" w:space="0" w:color="D5D5D5"/>
+              <w:end w:val="single" w:space="0" w:color="D5D5D5"/>
             </w:tcBorders>
           </w:tcPr>
           <w:p>
@@ -275,17 +357,17 @@
                 <w:sz w:val="20"/>
                 <w:b w:val="true"/>
               </w:rPr>
-              <w:t xml:space="default">age</w:t>
-            </w:r>
-          </w:p>
-        </w:tc>
-        <w:tc>
-          <w:tcPr>
-            <w:tcBorders>
-              <w:top w:val="single" w:space="0" w:color="D3D3D3"/>
-              <w:bottom w:val="single" w:space="0" w:color="D3D3D3"/>
-              <w:start w:val="single" w:space="0" w:color="D3D3D3"/>
-              <w:end w:val="single" w:space="0" w:color="D3D3D3"/>
+              <w:t xml:space="default">Age</w:t>
+            </w:r>
+          </w:p>
+        </w:tc>
+        <w:tc>
+          <w:tcPr>
+            <w:tcBorders>
+              <w:top w:val="single" w:space="0" w:color="D5D5D5"/>
+              <w:bottom w:val="single" w:space="0" w:color="D5D5D5"/>
+              <w:start w:val="single" w:space="0" w:color="D5D5D5"/>
+              <w:end w:val="single" w:space="0" w:color="D5D5D5"/>
             </w:tcBorders>
           </w:tcPr>
           <w:p>
@@ -306,10 +388,10 @@
         <w:tc>
           <w:tcPr>
             <w:tcBorders>
-              <w:top w:val="single" w:space="0" w:color="D3D3D3"/>
-              <w:bottom w:val="single" w:space="0" w:color="D3D3D3"/>
-              <w:start w:val="single" w:space="0" w:color="D3D3D3"/>
-              <w:end w:val="single" w:space="0" w:color="D3D3D3"/>
+              <w:top w:val="single" w:space="0" w:color="D5D5D5"/>
+              <w:bottom w:val="single" w:space="0" w:color="D5D5D5"/>
+              <w:start w:val="single" w:space="0" w:color="D5D5D5"/>
+              <w:end w:val="single" w:space="0" w:color="D5D5D5"/>
             </w:tcBorders>
           </w:tcPr>
           <w:p>
@@ -330,10 +412,10 @@
         <w:tc>
           <w:tcPr>
             <w:tcBorders>
-              <w:top w:val="single" w:space="0" w:color="D3D3D3"/>
-              <w:bottom w:val="single" w:space="0" w:color="D3D3D3"/>
-              <w:start w:val="single" w:space="0" w:color="D3D3D3"/>
-              <w:end w:val="single" w:space="0" w:color="D3D3D3"/>
+              <w:top w:val="single" w:space="0" w:color="D5D5D5"/>
+              <w:bottom w:val="single" w:space="0" w:color="D5D5D5"/>
+              <w:start w:val="single" w:space="0" w:color="D5D5D5"/>
+              <w:end w:val="single" w:space="0" w:color="D5D5D5"/>
             </w:tcBorders>
           </w:tcPr>
           <w:p>
@@ -354,10 +436,10 @@
         <w:tc>
           <w:tcPr>
             <w:tcBorders>
-              <w:top w:val="single" w:space="0" w:color="D3D3D3"/>
-              <w:bottom w:val="single" w:space="0" w:color="D3D3D3"/>
-              <w:start w:val="single" w:space="0" w:color="D3D3D3"/>
-              <w:end w:val="single" w:space="0" w:color="D3D3D3"/>
+              <w:top w:val="single" w:space="0" w:color="D5D5D5"/>
+              <w:bottom w:val="single" w:space="0" w:color="D5D5D5"/>
+              <w:start w:val="single" w:space="0" w:color="D5D5D5"/>
+              <w:end w:val="single" w:space="0" w:color="D5D5D5"/>
             </w:tcBorders>
           </w:tcPr>
           <w:p>
@@ -383,10 +465,10 @@
         <w:tc>
           <w:tcPr>
             <w:tcBorders>
-              <w:top w:val="single" w:space="0" w:color="D3D3D3"/>
-              <w:bottom w:val="single" w:space="0" w:color="D3D3D3"/>
-              <w:start w:val="single" w:space="0" w:color="D3D3D3"/>
-              <w:end w:val="single" w:space="0" w:color="D3D3D3"/>
+              <w:top w:val="single" w:space="0" w:color="D5D5D5"/>
+              <w:bottom w:val="single" w:space="0" w:color="D5D5D5"/>
+              <w:start w:val="single" w:space="0" w:color="D5D5D5"/>
+              <w:end w:val="single" w:space="0" w:color="D5D5D5"/>
             </w:tcBorders>
           </w:tcPr>
           <w:p>
@@ -401,17 +483,17 @@
                 <w:sz w:val="20"/>
                 <w:b w:val="true"/>
               </w:rPr>
-              <w:t xml:space="default">sex</w:t>
-            </w:r>
-          </w:p>
-        </w:tc>
-        <w:tc>
-          <w:tcPr>
-            <w:tcBorders>
-              <w:top w:val="single" w:space="0" w:color="D3D3D3"/>
-              <w:bottom w:val="single" w:space="0" w:color="D3D3D3"/>
-              <w:start w:val="single" w:space="0" w:color="D3D3D3"/>
-              <w:end w:val="single" w:space="0" w:color="D3D3D3"/>
+              <w:t xml:space="default">Sex</w:t>
+            </w:r>
+          </w:p>
+        </w:tc>
+        <w:tc>
+          <w:tcPr>
+            <w:tcBorders>
+              <w:top w:val="single" w:space="0" w:color="D5D5D5"/>
+              <w:bottom w:val="single" w:space="0" w:color="D5D5D5"/>
+              <w:start w:val="single" w:space="0" w:color="D5D5D5"/>
+              <w:end w:val="single" w:space="0" w:color="D5D5D5"/>
             </w:tcBorders>
           </w:tcPr>
           <w:p>
@@ -432,10 +514,10 @@
         <w:tc>
           <w:tcPr>
             <w:tcBorders>
-              <w:top w:val="single" w:space="0" w:color="D3D3D3"/>
-              <w:bottom w:val="single" w:space="0" w:color="D3D3D3"/>
-              <w:start w:val="single" w:space="0" w:color="D3D3D3"/>
-              <w:end w:val="single" w:space="0" w:color="D3D3D3"/>
+              <w:top w:val="single" w:space="0" w:color="D5D5D5"/>
+              <w:bottom w:val="single" w:space="0" w:color="D5D5D5"/>
+              <w:start w:val="single" w:space="0" w:color="D5D5D5"/>
+              <w:end w:val="single" w:space="0" w:color="D5D5D5"/>
             </w:tcBorders>
           </w:tcPr>
           <w:p>
@@ -456,10 +538,10 @@
         <w:tc>
           <w:tcPr>
             <w:tcBorders>
-              <w:top w:val="single" w:space="0" w:color="D3D3D3"/>
-              <w:bottom w:val="single" w:space="0" w:color="D3D3D3"/>
-              <w:start w:val="single" w:space="0" w:color="D3D3D3"/>
-              <w:end w:val="single" w:space="0" w:color="D3D3D3"/>
+              <w:top w:val="single" w:space="0" w:color="D5D5D5"/>
+              <w:bottom w:val="single" w:space="0" w:color="D5D5D5"/>
+              <w:start w:val="single" w:space="0" w:color="D5D5D5"/>
+              <w:end w:val="single" w:space="0" w:color="D5D5D5"/>
             </w:tcBorders>
           </w:tcPr>
           <w:p>
@@ -480,10 +562,10 @@
         <w:tc>
           <w:tcPr>
             <w:tcBorders>
-              <w:top w:val="single" w:space="0" w:color="D3D3D3"/>
-              <w:bottom w:val="single" w:space="0" w:color="D3D3D3"/>
-              <w:start w:val="single" w:space="0" w:color="D3D3D3"/>
-              <w:end w:val="single" w:space="0" w:color="D3D3D3"/>
+              <w:top w:val="single" w:space="0" w:color="D5D5D5"/>
+              <w:bottom w:val="single" w:space="0" w:color="D5D5D5"/>
+              <w:start w:val="single" w:space="0" w:color="D5D5D5"/>
+              <w:end w:val="single" w:space="0" w:color="D5D5D5"/>
             </w:tcBorders>
           </w:tcPr>
           <w:p>
@@ -509,10 +591,10 @@
         <w:tc>
           <w:tcPr>
             <w:tcBorders>
-              <w:top w:val="single" w:space="0" w:color="D3D3D3"/>
-              <w:bottom w:val="single" w:space="0" w:color="D3D3D3"/>
-              <w:start w:val="single" w:space="0" w:color="D3D3D3"/>
-              <w:end w:val="single" w:space="0" w:color="D3D3D3"/>
+              <w:top w:val="single" w:space="0" w:color="D5D5D5"/>
+              <w:bottom w:val="single" w:space="0" w:color="D5D5D5"/>
+              <w:start w:val="single" w:space="0" w:color="D5D5D5"/>
+              <w:end w:val="single" w:space="0" w:color="D5D5D5"/>
             </w:tcBorders>
           </w:tcPr>
           <w:p>
@@ -533,10 +615,10 @@
         <w:tc>
           <w:tcPr>
             <w:tcBorders>
-              <w:top w:val="single" w:space="0" w:color="D3D3D3"/>
-              <w:bottom w:val="single" w:space="0" w:color="D3D3D3"/>
-              <w:start w:val="single" w:space="0" w:color="D3D3D3"/>
-              <w:end w:val="single" w:space="0" w:color="D3D3D3"/>
+              <w:top w:val="single" w:space="0" w:color="D5D5D5"/>
+              <w:bottom w:val="single" w:space="0" w:color="D5D5D5"/>
+              <w:start w:val="single" w:space="0" w:color="D5D5D5"/>
+              <w:end w:val="single" w:space="0" w:color="D5D5D5"/>
             </w:tcBorders>
           </w:tcPr>
           <w:p>
@@ -557,10 +639,10 @@
         <w:tc>
           <w:tcPr>
             <w:tcBorders>
-              <w:top w:val="single" w:space="0" w:color="D3D3D3"/>
-              <w:bottom w:val="single" w:space="0" w:color="D3D3D3"/>
-              <w:start w:val="single" w:space="0" w:color="D3D3D3"/>
-              <w:end w:val="single" w:space="0" w:color="D3D3D3"/>
+              <w:top w:val="single" w:space="0" w:color="D5D5D5"/>
+              <w:bottom w:val="single" w:space="0" w:color="D5D5D5"/>
+              <w:start w:val="single" w:space="0" w:color="D5D5D5"/>
+              <w:end w:val="single" w:space="0" w:color="D5D5D5"/>
             </w:tcBorders>
           </w:tcPr>
           <w:p>
@@ -581,10 +663,10 @@
         <w:tc>
           <w:tcPr>
             <w:tcBorders>
-              <w:top w:val="single" w:space="0" w:color="D3D3D3"/>
-              <w:bottom w:val="single" w:space="0" w:color="D3D3D3"/>
-              <w:start w:val="single" w:space="0" w:color="D3D3D3"/>
-              <w:end w:val="single" w:space="0" w:color="D3D3D3"/>
+              <w:top w:val="single" w:space="0" w:color="D5D5D5"/>
+              <w:bottom w:val="single" w:space="0" w:color="D5D5D5"/>
+              <w:start w:val="single" w:space="0" w:color="D5D5D5"/>
+              <w:end w:val="single" w:space="0" w:color="D5D5D5"/>
             </w:tcBorders>
           </w:tcPr>
           <w:p>
@@ -605,10 +687,10 @@
         <w:tc>
           <w:tcPr>
             <w:tcBorders>
-              <w:top w:val="single" w:space="0" w:color="D3D3D3"/>
-              <w:bottom w:val="single" w:space="0" w:color="D3D3D3"/>
-              <w:start w:val="single" w:space="0" w:color="D3D3D3"/>
-              <w:end w:val="single" w:space="0" w:color="D3D3D3"/>
+              <w:top w:val="single" w:space="0" w:color="D5D5D5"/>
+              <w:bottom w:val="single" w:space="0" w:color="D5D5D5"/>
+              <w:start w:val="single" w:space="0" w:color="D5D5D5"/>
+              <w:end w:val="single" w:space="0" w:color="D5D5D5"/>
             </w:tcBorders>
           </w:tcPr>
           <w:p>
@@ -634,10 +716,10 @@
         <w:tc>
           <w:tcPr>
             <w:tcBorders>
-              <w:top w:val="single" w:space="0" w:color="D3D3D3"/>
-              <w:bottom w:val="single" w:space="0" w:color="D3D3D3"/>
-              <w:start w:val="single" w:space="0" w:color="D3D3D3"/>
-              <w:end w:val="single" w:space="0" w:color="D3D3D3"/>
+              <w:top w:val="single" w:space="0" w:color="D5D5D5"/>
+              <w:bottom w:val="single" w:space="0" w:color="D5D5D5"/>
+              <w:start w:val="single" w:space="0" w:color="D5D5D5"/>
+              <w:end w:val="single" w:space="0" w:color="D5D5D5"/>
             </w:tcBorders>
           </w:tcPr>
           <w:p>
@@ -658,10 +740,10 @@
         <w:tc>
           <w:tcPr>
             <w:tcBorders>
-              <w:top w:val="single" w:space="0" w:color="D3D3D3"/>
-              <w:bottom w:val="single" w:space="0" w:color="D3D3D3"/>
-              <w:start w:val="single" w:space="0" w:color="D3D3D3"/>
-              <w:end w:val="single" w:space="0" w:color="D3D3D3"/>
+              <w:top w:val="single" w:space="0" w:color="D5D5D5"/>
+              <w:bottom w:val="single" w:space="0" w:color="D5D5D5"/>
+              <w:start w:val="single" w:space="0" w:color="D5D5D5"/>
+              <w:end w:val="single" w:space="0" w:color="D5D5D5"/>
             </w:tcBorders>
           </w:tcPr>
           <w:p>
@@ -682,10 +764,10 @@
         <w:tc>
           <w:tcPr>
             <w:tcBorders>
-              <w:top w:val="single" w:space="0" w:color="D3D3D3"/>
-              <w:bottom w:val="single" w:space="0" w:color="D3D3D3"/>
-              <w:start w:val="single" w:space="0" w:color="D3D3D3"/>
-              <w:end w:val="single" w:space="0" w:color="D3D3D3"/>
+              <w:top w:val="single" w:space="0" w:color="D5D5D5"/>
+              <w:bottom w:val="single" w:space="0" w:color="D5D5D5"/>
+              <w:start w:val="single" w:space="0" w:color="D5D5D5"/>
+              <w:end w:val="single" w:space="0" w:color="D5D5D5"/>
             </w:tcBorders>
           </w:tcPr>
           <w:p>
@@ -706,10 +788,10 @@
         <w:tc>
           <w:tcPr>
             <w:tcBorders>
-              <w:top w:val="single" w:space="0" w:color="D3D3D3"/>
-              <w:bottom w:val="single" w:space="0" w:color="D3D3D3"/>
-              <w:start w:val="single" w:space="0" w:color="D3D3D3"/>
-              <w:end w:val="single" w:space="0" w:color="D3D3D3"/>
+              <w:top w:val="single" w:space="0" w:color="D5D5D5"/>
+              <w:bottom w:val="single" w:space="0" w:color="D5D5D5"/>
+              <w:start w:val="single" w:space="0" w:color="D5D5D5"/>
+              <w:end w:val="single" w:space="0" w:color="D5D5D5"/>
             </w:tcBorders>
           </w:tcPr>
           <w:p>
@@ -730,10 +812,10 @@
         <w:tc>
           <w:tcPr>
             <w:tcBorders>
-              <w:top w:val="single" w:space="0" w:color="D3D3D3"/>
-              <w:bottom w:val="single" w:space="0" w:color="D3D3D3"/>
-              <w:start w:val="single" w:space="0" w:color="D3D3D3"/>
-              <w:end w:val="single" w:space="0" w:color="D3D3D3"/>
+              <w:top w:val="single" w:space="0" w:color="D5D5D5"/>
+              <w:bottom w:val="single" w:space="0" w:color="D5D5D5"/>
+              <w:start w:val="single" w:space="0" w:color="D5D5D5"/>
+              <w:end w:val="single" w:space="0" w:color="D5D5D5"/>
             </w:tcBorders>
           </w:tcPr>
           <w:p>
@@ -759,10 +841,10 @@
         <w:tc>
           <w:tcPr>
             <w:tcBorders>
-              <w:top w:val="single" w:space="0" w:color="D3D3D3"/>
-              <w:bottom w:val="single" w:space="0" w:color="D3D3D3"/>
-              <w:start w:val="single" w:space="0" w:color="D3D3D3"/>
-              <w:end w:val="single" w:space="0" w:color="D3D3D3"/>
+              <w:top w:val="single" w:space="0" w:color="D5D5D5"/>
+              <w:bottom w:val="single" w:space="0" w:color="D5D5D5"/>
+              <w:start w:val="single" w:space="0" w:color="D5D5D5"/>
+              <w:end w:val="single" w:space="0" w:color="D5D5D5"/>
             </w:tcBorders>
           </w:tcPr>
           <w:p>
@@ -777,17 +859,17 @@
                 <w:sz w:val="20"/>
                 <w:b w:val="true"/>
               </w:rPr>
-              <w:t xml:space="default">resting_bp</w:t>
-            </w:r>
-          </w:p>
-        </w:tc>
-        <w:tc>
-          <w:tcPr>
-            <w:tcBorders>
-              <w:top w:val="single" w:space="0" w:color="D3D3D3"/>
-              <w:bottom w:val="single" w:space="0" w:color="D3D3D3"/>
-              <w:start w:val="single" w:space="0" w:color="D3D3D3"/>
-              <w:end w:val="single" w:space="0" w:color="D3D3D3"/>
+              <w:t xml:space="default">Blood Pressure</w:t>
+            </w:r>
+          </w:p>
+        </w:tc>
+        <w:tc>
+          <w:tcPr>
+            <w:tcBorders>
+              <w:top w:val="single" w:space="0" w:color="D5D5D5"/>
+              <w:bottom w:val="single" w:space="0" w:color="D5D5D5"/>
+              <w:start w:val="single" w:space="0" w:color="D5D5D5"/>
+              <w:end w:val="single" w:space="0" w:color="D5D5D5"/>
             </w:tcBorders>
           </w:tcPr>
           <w:p>
@@ -808,10 +890,10 @@
         <w:tc>
           <w:tcPr>
             <w:tcBorders>
-              <w:top w:val="single" w:space="0" w:color="D3D3D3"/>
-              <w:bottom w:val="single" w:space="0" w:color="D3D3D3"/>
-              <w:start w:val="single" w:space="0" w:color="D3D3D3"/>
-              <w:end w:val="single" w:space="0" w:color="D3D3D3"/>
+              <w:top w:val="single" w:space="0" w:color="D5D5D5"/>
+              <w:bottom w:val="single" w:space="0" w:color="D5D5D5"/>
+              <w:start w:val="single" w:space="0" w:color="D5D5D5"/>
+              <w:end w:val="single" w:space="0" w:color="D5D5D5"/>
             </w:tcBorders>
           </w:tcPr>
           <w:p>
@@ -832,10 +914,10 @@
         <w:tc>
           <w:tcPr>
             <w:tcBorders>
-              <w:top w:val="single" w:space="0" w:color="D3D3D3"/>
-              <w:bottom w:val="single" w:space="0" w:color="D3D3D3"/>
-              <w:start w:val="single" w:space="0" w:color="D3D3D3"/>
-              <w:end w:val="single" w:space="0" w:color="D3D3D3"/>
+              <w:top w:val="single" w:space="0" w:color="D5D5D5"/>
+              <w:bottom w:val="single" w:space="0" w:color="D5D5D5"/>
+              <w:start w:val="single" w:space="0" w:color="D5D5D5"/>
+              <w:end w:val="single" w:space="0" w:color="D5D5D5"/>
             </w:tcBorders>
           </w:tcPr>
           <w:p>
@@ -856,10 +938,10 @@
         <w:tc>
           <w:tcPr>
             <w:tcBorders>
-              <w:top w:val="single" w:space="0" w:color="D3D3D3"/>
-              <w:bottom w:val="single" w:space="0" w:color="D3D3D3"/>
-              <w:start w:val="single" w:space="0" w:color="D3D3D3"/>
-              <w:end w:val="single" w:space="0" w:color="D3D3D3"/>
+              <w:top w:val="single" w:space="0" w:color="D5D5D5"/>
+              <w:bottom w:val="single" w:space="0" w:color="D5D5D5"/>
+              <w:start w:val="single" w:space="0" w:color="D5D5D5"/>
+              <w:end w:val="single" w:space="0" w:color="D5D5D5"/>
             </w:tcBorders>
           </w:tcPr>
           <w:p>
@@ -885,10 +967,10 @@
         <w:tc>
           <w:tcPr>
             <w:tcBorders>
-              <w:top w:val="single" w:space="0" w:color="D3D3D3"/>
-              <w:bottom w:val="single" w:space="0" w:color="D3D3D3"/>
-              <w:start w:val="single" w:space="0" w:color="D3D3D3"/>
-              <w:end w:val="single" w:space="0" w:color="D3D3D3"/>
+              <w:top w:val="single" w:space="0" w:color="D5D5D5"/>
+              <w:bottom w:val="single" w:space="0" w:color="D5D5D5"/>
+              <w:start w:val="single" w:space="0" w:color="D5D5D5"/>
+              <w:end w:val="single" w:space="0" w:color="D5D5D5"/>
             </w:tcBorders>
           </w:tcPr>
           <w:p>
@@ -903,17 +985,17 @@
                 <w:sz w:val="20"/>
                 <w:b w:val="true"/>
               </w:rPr>
-              <w:t xml:space="default">cholesterol</w:t>
-            </w:r>
-          </w:p>
-        </w:tc>
-        <w:tc>
-          <w:tcPr>
-            <w:tcBorders>
-              <w:top w:val="single" w:space="0" w:color="D3D3D3"/>
-              <w:bottom w:val="single" w:space="0" w:color="D3D3D3"/>
-              <w:start w:val="single" w:space="0" w:color="D3D3D3"/>
-              <w:end w:val="single" w:space="0" w:color="D3D3D3"/>
+              <w:t xml:space="default">Cholesterol</w:t>
+            </w:r>
+          </w:p>
+        </w:tc>
+        <w:tc>
+          <w:tcPr>
+            <w:tcBorders>
+              <w:top w:val="single" w:space="0" w:color="D5D5D5"/>
+              <w:bottom w:val="single" w:space="0" w:color="D5D5D5"/>
+              <w:start w:val="single" w:space="0" w:color="D5D5D5"/>
+              <w:end w:val="single" w:space="0" w:color="D5D5D5"/>
             </w:tcBorders>
           </w:tcPr>
           <w:p>
@@ -934,10 +1016,10 @@
         <w:tc>
           <w:tcPr>
             <w:tcBorders>
-              <w:top w:val="single" w:space="0" w:color="D3D3D3"/>
-              <w:bottom w:val="single" w:space="0" w:color="D3D3D3"/>
-              <w:start w:val="single" w:space="0" w:color="D3D3D3"/>
-              <w:end w:val="single" w:space="0" w:color="D3D3D3"/>
+              <w:top w:val="single" w:space="0" w:color="D5D5D5"/>
+              <w:bottom w:val="single" w:space="0" w:color="D5D5D5"/>
+              <w:start w:val="single" w:space="0" w:color="D5D5D5"/>
+              <w:end w:val="single" w:space="0" w:color="D5D5D5"/>
             </w:tcBorders>
           </w:tcPr>
           <w:p>
@@ -958,10 +1040,10 @@
         <w:tc>
           <w:tcPr>
             <w:tcBorders>
-              <w:top w:val="single" w:space="0" w:color="D3D3D3"/>
-              <w:bottom w:val="single" w:space="0" w:color="D3D3D3"/>
-              <w:start w:val="single" w:space="0" w:color="D3D3D3"/>
-              <w:end w:val="single" w:space="0" w:color="D3D3D3"/>
+              <w:top w:val="single" w:space="0" w:color="D5D5D5"/>
+              <w:bottom w:val="single" w:space="0" w:color="D5D5D5"/>
+              <w:start w:val="single" w:space="0" w:color="D5D5D5"/>
+              <w:end w:val="single" w:space="0" w:color="D5D5D5"/>
             </w:tcBorders>
           </w:tcPr>
           <w:p>
@@ -982,10 +1064,10 @@
         <w:tc>
           <w:tcPr>
             <w:tcBorders>
-              <w:top w:val="single" w:space="0" w:color="D3D3D3"/>
-              <w:bottom w:val="single" w:space="0" w:color="D3D3D3"/>
-              <w:start w:val="single" w:space="0" w:color="D3D3D3"/>
-              <w:end w:val="single" w:space="0" w:color="D3D3D3"/>
+              <w:top w:val="single" w:space="0" w:color="D5D5D5"/>
+              <w:bottom w:val="single" w:space="0" w:color="D5D5D5"/>
+              <w:start w:val="single" w:space="0" w:color="D5D5D5"/>
+              <w:end w:val="single" w:space="0" w:color="D5D5D5"/>
             </w:tcBorders>
           </w:tcPr>
           <w:p>
@@ -1011,10 +1093,10 @@
         <w:tc>
           <w:tcPr>
             <w:tcBorders>
-              <w:top w:val="single" w:space="0" w:color="D3D3D3"/>
-              <w:bottom w:val="single" w:space="0" w:color="D3D3D3"/>
-              <w:start w:val="single" w:space="0" w:color="D3D3D3"/>
-              <w:end w:val="single" w:space="0" w:color="D3D3D3"/>
+              <w:top w:val="single" w:space="0" w:color="D5D5D5"/>
+              <w:bottom w:val="single" w:space="0" w:color="D5D5D5"/>
+              <w:start w:val="single" w:space="0" w:color="D5D5D5"/>
+              <w:end w:val="single" w:space="0" w:color="D5D5D5"/>
             </w:tcBorders>
           </w:tcPr>
           <w:p>
@@ -1029,17 +1111,17 @@
                 <w:sz w:val="20"/>
                 <w:b w:val="true"/>
               </w:rPr>
-              <w:t xml:space="default">angina</w:t>
-            </w:r>
-          </w:p>
-        </w:tc>
-        <w:tc>
-          <w:tcPr>
-            <w:tcBorders>
-              <w:top w:val="single" w:space="0" w:color="D3D3D3"/>
-              <w:bottom w:val="single" w:space="0" w:color="D3D3D3"/>
-              <w:start w:val="single" w:space="0" w:color="D3D3D3"/>
-              <w:end w:val="single" w:space="0" w:color="D3D3D3"/>
+              <w:t xml:space="default">Angina</w:t>
+            </w:r>
+          </w:p>
+        </w:tc>
+        <w:tc>
+          <w:tcPr>
+            <w:tcBorders>
+              <w:top w:val="single" w:space="0" w:color="D5D5D5"/>
+              <w:bottom w:val="single" w:space="0" w:color="D5D5D5"/>
+              <w:start w:val="single" w:space="0" w:color="D5D5D5"/>
+              <w:end w:val="single" w:space="0" w:color="D5D5D5"/>
             </w:tcBorders>
           </w:tcPr>
           <w:p>
@@ -1060,10 +1142,10 @@
         <w:tc>
           <w:tcPr>
             <w:tcBorders>
-              <w:top w:val="single" w:space="0" w:color="D3D3D3"/>
-              <w:bottom w:val="single" w:space="0" w:color="D3D3D3"/>
-              <w:start w:val="single" w:space="0" w:color="D3D3D3"/>
-              <w:end w:val="single" w:space="0" w:color="D3D3D3"/>
+              <w:top w:val="single" w:space="0" w:color="D5D5D5"/>
+              <w:bottom w:val="single" w:space="0" w:color="D5D5D5"/>
+              <w:start w:val="single" w:space="0" w:color="D5D5D5"/>
+              <w:end w:val="single" w:space="0" w:color="D5D5D5"/>
             </w:tcBorders>
           </w:tcPr>
           <w:p>
@@ -1084,10 +1166,10 @@
         <w:tc>
           <w:tcPr>
             <w:tcBorders>
-              <w:top w:val="single" w:space="0" w:color="D3D3D3"/>
-              <w:bottom w:val="single" w:space="0" w:color="D3D3D3"/>
-              <w:start w:val="single" w:space="0" w:color="D3D3D3"/>
-              <w:end w:val="single" w:space="0" w:color="D3D3D3"/>
+              <w:top w:val="single" w:space="0" w:color="D5D5D5"/>
+              <w:bottom w:val="single" w:space="0" w:color="D5D5D5"/>
+              <w:start w:val="single" w:space="0" w:color="D5D5D5"/>
+              <w:end w:val="single" w:space="0" w:color="D5D5D5"/>
             </w:tcBorders>
           </w:tcPr>
           <w:p>
@@ -1108,10 +1190,10 @@
         <w:tc>
           <w:tcPr>
             <w:tcBorders>
-              <w:top w:val="single" w:space="0" w:color="D3D3D3"/>
-              <w:bottom w:val="single" w:space="0" w:color="D3D3D3"/>
-              <w:start w:val="single" w:space="0" w:color="D3D3D3"/>
-              <w:end w:val="single" w:space="0" w:color="D3D3D3"/>
+              <w:top w:val="single" w:space="0" w:color="D5D5D5"/>
+              <w:bottom w:val="single" w:space="0" w:color="D5D5D5"/>
+              <w:start w:val="single" w:space="0" w:color="D5D5D5"/>
+              <w:end w:val="single" w:space="0" w:color="D5D5D5"/>
             </w:tcBorders>
           </w:tcPr>
           <w:p>
@@ -1137,10 +1219,10 @@
         <w:tc>
           <w:tcPr>
             <w:tcBorders>
-              <w:top w:val="single" w:space="0" w:color="D3D3D3"/>
-              <w:bottom w:val="single" w:space="0" w:color="D3D3D3"/>
-              <w:start w:val="single" w:space="0" w:color="D3D3D3"/>
-              <w:end w:val="single" w:space="0" w:color="D3D3D3"/>
+              <w:top w:val="single" w:space="0" w:color="D5D5D5"/>
+              <w:bottom w:val="single" w:space="0" w:color="D5D5D5"/>
+              <w:start w:val="single" w:space="0" w:color="D5D5D5"/>
+              <w:end w:val="single" w:space="0" w:color="D5D5D5"/>
             </w:tcBorders>
           </w:tcPr>
           <w:p>
@@ -1161,10 +1243,10 @@
         <w:tc>
           <w:tcPr>
             <w:tcBorders>
-              <w:top w:val="single" w:space="0" w:color="D3D3D3"/>
-              <w:bottom w:val="single" w:space="0" w:color="D3D3D3"/>
-              <w:start w:val="single" w:space="0" w:color="D3D3D3"/>
-              <w:end w:val="single" w:space="0" w:color="D3D3D3"/>
+              <w:top w:val="single" w:space="0" w:color="D5D5D5"/>
+              <w:bottom w:val="single" w:space="0" w:color="D5D5D5"/>
+              <w:start w:val="single" w:space="0" w:color="D5D5D5"/>
+              <w:end w:val="single" w:space="0" w:color="D5D5D5"/>
             </w:tcBorders>
           </w:tcPr>
           <w:p>
@@ -1185,10 +1267,10 @@
         <w:tc>
           <w:tcPr>
             <w:tcBorders>
-              <w:top w:val="single" w:space="0" w:color="D3D3D3"/>
-              <w:bottom w:val="single" w:space="0" w:color="D3D3D3"/>
-              <w:start w:val="single" w:space="0" w:color="D3D3D3"/>
-              <w:end w:val="single" w:space="0" w:color="D3D3D3"/>
+              <w:top w:val="single" w:space="0" w:color="D5D5D5"/>
+              <w:bottom w:val="single" w:space="0" w:color="D5D5D5"/>
+              <w:start w:val="single" w:space="0" w:color="D5D5D5"/>
+              <w:end w:val="single" w:space="0" w:color="D5D5D5"/>
             </w:tcBorders>
           </w:tcPr>
           <w:p>
@@ -1209,10 +1291,10 @@
         <w:tc>
           <w:tcPr>
             <w:tcBorders>
-              <w:top w:val="single" w:space="0" w:color="D3D3D3"/>
-              <w:bottom w:val="single" w:space="0" w:color="D3D3D3"/>
-              <w:start w:val="single" w:space="0" w:color="D3D3D3"/>
-              <w:end w:val="single" w:space="0" w:color="D3D3D3"/>
+              <w:top w:val="single" w:space="0" w:color="D5D5D5"/>
+              <w:bottom w:val="single" w:space="0" w:color="D5D5D5"/>
+              <w:start w:val="single" w:space="0" w:color="D5D5D5"/>
+              <w:end w:val="single" w:space="0" w:color="D5D5D5"/>
             </w:tcBorders>
           </w:tcPr>
           <w:p>
@@ -1233,10 +1315,10 @@
         <w:tc>
           <w:tcPr>
             <w:tcBorders>
-              <w:top w:val="single" w:space="0" w:color="D3D3D3"/>
-              <w:bottom w:val="single" w:space="0" w:color="D3D3D3"/>
-              <w:start w:val="single" w:space="0" w:color="D3D3D3"/>
-              <w:end w:val="single" w:space="0" w:color="D3D3D3"/>
+              <w:top w:val="single" w:space="0" w:color="D5D5D5"/>
+              <w:bottom w:val="single" w:space="0" w:color="D5D5D5"/>
+              <w:start w:val="single" w:space="0" w:color="D5D5D5"/>
+              <w:end w:val="single" w:space="0" w:color="D5D5D5"/>
             </w:tcBorders>
           </w:tcPr>
           <w:p>
@@ -1262,10 +1344,10 @@
         <w:tc>
           <w:tcPr>
             <w:tcBorders>
-              <w:top w:val="single" w:space="0" w:color="D3D3D3"/>
-              <w:bottom w:val="single" w:space="0" w:color="D3D3D3"/>
-              <w:start w:val="single" w:space="0" w:color="D3D3D3"/>
-              <w:end w:val="single" w:space="0" w:color="D3D3D3"/>
+              <w:top w:val="single" w:space="0" w:color="D5D5D5"/>
+              <w:bottom w:val="single" w:space="0" w:color="D5D5D5"/>
+              <w:start w:val="single" w:space="0" w:color="D5D5D5"/>
+              <w:end w:val="single" w:space="0" w:color="D5D5D5"/>
             </w:tcBorders>
           </w:tcPr>
           <w:p>
@@ -1286,10 +1368,10 @@
         <w:tc>
           <w:tcPr>
             <w:tcBorders>
-              <w:top w:val="single" w:space="0" w:color="D3D3D3"/>
-              <w:bottom w:val="single" w:space="0" w:color="D3D3D3"/>
-              <w:start w:val="single" w:space="0" w:color="D3D3D3"/>
-              <w:end w:val="single" w:space="0" w:color="D3D3D3"/>
+              <w:top w:val="single" w:space="0" w:color="D5D5D5"/>
+              <w:bottom w:val="single" w:space="0" w:color="D5D5D5"/>
+              <w:start w:val="single" w:space="0" w:color="D5D5D5"/>
+              <w:end w:val="single" w:space="0" w:color="D5D5D5"/>
             </w:tcBorders>
           </w:tcPr>
           <w:p>
@@ -1310,10 +1392,10 @@
         <w:tc>
           <w:tcPr>
             <w:tcBorders>
-              <w:top w:val="single" w:space="0" w:color="D3D3D3"/>
-              <w:bottom w:val="single" w:space="0" w:color="D3D3D3"/>
-              <w:start w:val="single" w:space="0" w:color="D3D3D3"/>
-              <w:end w:val="single" w:space="0" w:color="D3D3D3"/>
+              <w:top w:val="single" w:space="0" w:color="D5D5D5"/>
+              <w:bottom w:val="single" w:space="0" w:color="D5D5D5"/>
+              <w:start w:val="single" w:space="0" w:color="D5D5D5"/>
+              <w:end w:val="single" w:space="0" w:color="D5D5D5"/>
             </w:tcBorders>
           </w:tcPr>
           <w:p>
@@ -1334,10 +1416,10 @@
         <w:tc>
           <w:tcPr>
             <w:tcBorders>
-              <w:top w:val="single" w:space="0" w:color="D3D3D3"/>
-              <w:bottom w:val="single" w:space="0" w:color="D3D3D3"/>
-              <w:start w:val="single" w:space="0" w:color="D3D3D3"/>
-              <w:end w:val="single" w:space="0" w:color="D3D3D3"/>
+              <w:top w:val="single" w:space="0" w:color="D5D5D5"/>
+              <w:bottom w:val="single" w:space="0" w:color="D5D5D5"/>
+              <w:start w:val="single" w:space="0" w:color="D5D5D5"/>
+              <w:end w:val="single" w:space="0" w:color="D5D5D5"/>
             </w:tcBorders>
           </w:tcPr>
           <w:p>
@@ -1358,10 +1440,10 @@
         <w:tc>
           <w:tcPr>
             <w:tcBorders>
-              <w:top w:val="single" w:space="0" w:color="D3D3D3"/>
-              <w:bottom w:val="single" w:space="0" w:color="D3D3D3"/>
-              <w:start w:val="single" w:space="0" w:color="D3D3D3"/>
-              <w:end w:val="single" w:space="0" w:color="D3D3D3"/>
+              <w:top w:val="single" w:space="0" w:color="D5D5D5"/>
+              <w:bottom w:val="single" w:space="0" w:color="D5D5D5"/>
+              <w:start w:val="single" w:space="0" w:color="D5D5D5"/>
+              <w:end w:val="single" w:space="0" w:color="D5D5D5"/>
             </w:tcBorders>
           </w:tcPr>
           <w:p>

</xml_diff>